<commit_message>
WEB server in GO
</commit_message>
<xml_diff>
--- a/03_WebProgramming.docx
+++ b/03_WebProgramming.docx
@@ -31,6 +31,605 @@
       </w:pPr>
       <w:r>
         <w:rPr/>
+        <w:t>HTTP server</w:t>
+      </w:r>
+    </w:p>
+    <w:p>
+      <w:pPr>
+        <w:pStyle w:val="TextBody"/>
+        <w:bidi w:val="0"/>
+        <w:spacing w:before="240" w:after="120"/>
+        <w:jc w:val="start"/>
+        <w:rPr/>
+      </w:pPr>
+      <w:r>
+        <w:rPr/>
+        <w:t xml:space="preserve">The Go standard library provides built-in support for creating an HTTP server to serve your web content or making HTTP requests to those servers. Writing a simple HTTP server is a simple task in GO language. Here is an example published on </w:t>
+      </w:r>
+      <w:hyperlink r:id="rId2">
+        <w:r>
+          <w:rPr>
+            <w:rStyle w:val="InternetLink"/>
+          </w:rPr>
+          <w:t>DigitalOcean</w:t>
+        </w:r>
+      </w:hyperlink>
+      <w:r>
+        <w:rPr/>
+        <w:t xml:space="preserve"> site: </w:t>
+      </w:r>
+    </w:p>
+    <w:p>
+      <w:pPr>
+        <w:pStyle w:val="Example"/>
+        <w:rPr/>
+      </w:pPr>
+      <w:r>
+        <w:rPr/>
+        <w:t>package main</w:t>
+      </w:r>
+    </w:p>
+    <w:p>
+      <w:pPr>
+        <w:pStyle w:val="Example"/>
+        <w:rPr/>
+      </w:pPr>
+      <w:r>
+        <w:rPr/>
+        <w:t>import (</w:t>
+      </w:r>
+    </w:p>
+    <w:p>
+      <w:pPr>
+        <w:pStyle w:val="Example"/>
+        <w:rPr/>
+      </w:pPr>
+      <w:r>
+        <w:rPr/>
+        <w:tab/>
+        <w:t>"fmt"</w:t>
+      </w:r>
+    </w:p>
+    <w:p>
+      <w:pPr>
+        <w:pStyle w:val="Example"/>
+        <w:rPr/>
+      </w:pPr>
+      <w:r>
+        <w:rPr/>
+        <w:tab/>
+        <w:t>"io"</w:t>
+      </w:r>
+    </w:p>
+    <w:p>
+      <w:pPr>
+        <w:pStyle w:val="Example"/>
+        <w:rPr/>
+      </w:pPr>
+      <w:r>
+        <w:rPr/>
+        <w:tab/>
+        <w:t>"log"</w:t>
+      </w:r>
+    </w:p>
+    <w:p>
+      <w:pPr>
+        <w:pStyle w:val="Example"/>
+        <w:rPr/>
+      </w:pPr>
+      <w:r>
+        <w:rPr/>
+        <w:tab/>
+        <w:t>"net/http"</w:t>
+      </w:r>
+    </w:p>
+    <w:p>
+      <w:pPr>
+        <w:pStyle w:val="Example"/>
+        <w:rPr/>
+      </w:pPr>
+      <w:r>
+        <w:rPr/>
+        <w:t>)</w:t>
+      </w:r>
+    </w:p>
+    <w:p>
+      <w:pPr>
+        <w:pStyle w:val="Example"/>
+        <w:rPr/>
+      </w:pPr>
+      <w:r>
+        <w:rPr/>
+      </w:r>
+    </w:p>
+    <w:p>
+      <w:pPr>
+        <w:pStyle w:val="Example"/>
+        <w:rPr/>
+      </w:pPr>
+      <w:r>
+        <w:rPr/>
+        <w:t>func getRoot(w http.ResponseWriter, r *http.Request) {</w:t>
+      </w:r>
+    </w:p>
+    <w:p>
+      <w:pPr>
+        <w:pStyle w:val="Example"/>
+        <w:rPr/>
+      </w:pPr>
+      <w:r>
+        <w:rPr/>
+        <w:tab/>
+        <w:t>fmt.Printf("got / request\n")</w:t>
+      </w:r>
+    </w:p>
+    <w:p>
+      <w:pPr>
+        <w:pStyle w:val="Example"/>
+        <w:rPr/>
+      </w:pPr>
+      <w:r>
+        <w:rPr/>
+        <w:tab/>
+        <w:t>io.WriteString(w, "This is my website!\n")</w:t>
+      </w:r>
+    </w:p>
+    <w:p>
+      <w:pPr>
+        <w:pStyle w:val="Example"/>
+        <w:rPr/>
+      </w:pPr>
+      <w:r>
+        <w:rPr/>
+        <w:t>}</w:t>
+      </w:r>
+    </w:p>
+    <w:p>
+      <w:pPr>
+        <w:pStyle w:val="Example"/>
+        <w:rPr/>
+      </w:pPr>
+      <w:r>
+        <w:rPr/>
+        <w:t>func getHello(w http.ResponseWriter, r *http.Request) {</w:t>
+      </w:r>
+    </w:p>
+    <w:p>
+      <w:pPr>
+        <w:pStyle w:val="Example"/>
+        <w:rPr/>
+      </w:pPr>
+      <w:r>
+        <w:rPr/>
+        <w:tab/>
+        <w:t>fmt.Printf("got /hello request\n")</w:t>
+      </w:r>
+    </w:p>
+    <w:p>
+      <w:pPr>
+        <w:pStyle w:val="Example"/>
+        <w:rPr/>
+      </w:pPr>
+      <w:r>
+        <w:rPr/>
+        <w:tab/>
+        <w:t>io.WriteString(w, "Hello HTTP!\n")</w:t>
+      </w:r>
+    </w:p>
+    <w:p>
+      <w:pPr>
+        <w:pStyle w:val="Example"/>
+        <w:rPr/>
+      </w:pPr>
+      <w:r>
+        <w:rPr/>
+        <w:t>}</w:t>
+      </w:r>
+    </w:p>
+    <w:p>
+      <w:pPr>
+        <w:pStyle w:val="Example"/>
+        <w:rPr/>
+      </w:pPr>
+      <w:r>
+        <w:rPr/>
+      </w:r>
+    </w:p>
+    <w:p>
+      <w:pPr>
+        <w:pStyle w:val="Example"/>
+        <w:rPr/>
+      </w:pPr>
+      <w:r>
+        <w:rPr/>
+        <w:t>func main() {</w:t>
+      </w:r>
+    </w:p>
+    <w:p>
+      <w:pPr>
+        <w:pStyle w:val="Example"/>
+        <w:rPr/>
+      </w:pPr>
+      <w:r>
+        <w:rPr/>
+        <w:tab/>
+        <w:t>mux := http.NewServeMux()</w:t>
+      </w:r>
+    </w:p>
+    <w:p>
+      <w:pPr>
+        <w:pStyle w:val="Example"/>
+        <w:rPr/>
+      </w:pPr>
+      <w:r>
+        <w:rPr/>
+        <w:tab/>
+        <w:t>mux.HandleFunc("/", getRoot)</w:t>
+      </w:r>
+    </w:p>
+    <w:p>
+      <w:pPr>
+        <w:pStyle w:val="Example"/>
+        <w:rPr/>
+      </w:pPr>
+      <w:r>
+        <w:rPr/>
+        <w:tab/>
+        <w:t>mux.HandleFunc("/hello", getHello)</w:t>
+      </w:r>
+    </w:p>
+    <w:p>
+      <w:pPr>
+        <w:pStyle w:val="Example"/>
+        <w:rPr/>
+      </w:pPr>
+      <w:r>
+        <w:rPr/>
+      </w:r>
+    </w:p>
+    <w:p>
+      <w:pPr>
+        <w:pStyle w:val="Example"/>
+        <w:rPr/>
+      </w:pPr>
+      <w:r>
+        <w:rPr/>
+        <w:tab/>
+        <w:t>log.Fatal(</w:t>
+      </w:r>
+      <w:r>
+        <w:rPr>
+          <w:b/>
+          <w:bCs/>
+        </w:rPr>
+        <w:t>http.ListenAndServe(":8080", mux)</w:t>
+      </w:r>
+      <w:r>
+        <w:rPr/>
+        <w:t>)</w:t>
+      </w:r>
+    </w:p>
+    <w:p>
+      <w:pPr>
+        <w:pStyle w:val="Example"/>
+        <w:rPr/>
+      </w:pPr>
+      <w:r>
+        <w:rPr/>
+        <w:t>}</w:t>
+      </w:r>
+    </w:p>
+    <w:p>
+      <w:pPr>
+        <w:pStyle w:val="TextBody"/>
+        <w:bidi w:val="0"/>
+        <w:spacing w:before="240" w:after="120"/>
+        <w:jc w:val="start"/>
+        <w:rPr/>
+      </w:pPr>
+      <w:r>
+        <w:rPr/>
+        <w:t xml:space="preserve">The main work in this program is done by the function </w:t>
+      </w:r>
+      <w:r>
+        <w:fldChar w:fldCharType="begin"/>
+      </w:r>
+      <w:r>
+        <w:rPr>
+          <w:rStyle w:val="InternetLink"/>
+        </w:rPr>
+        <w:instrText xml:space="preserve"> HYPERLINK "https://pkg.go.dev/net/http" \l "ListenAndServe"</w:instrText>
+      </w:r>
+      <w:r>
+        <w:rPr>
+          <w:rStyle w:val="InternetLink"/>
+        </w:rPr>
+        <w:fldChar w:fldCharType="separate"/>
+      </w:r>
+      <w:r>
+        <w:rPr>
+          <w:rStyle w:val="InternetLink"/>
+        </w:rPr>
+        <w:t>ListenAndServe</w:t>
+      </w:r>
+      <w:r>
+        <w:rPr>
+          <w:rStyle w:val="InternetLink"/>
+        </w:rPr>
+        <w:fldChar w:fldCharType="end"/>
+      </w:r>
+      <w:r>
+        <w:rPr/>
+        <w:t xml:space="preserve">. The address ":8080" is a shortened form of the "localhost:8080". </w:t>
+      </w:r>
+    </w:p>
+    <w:p>
+      <w:pPr>
+        <w:pStyle w:val="Example"/>
+        <w:rPr/>
+      </w:pPr>
+      <w:r>
+        <w:rPr/>
+        <w:t>func ListenAndServe(addr string, handler Handler) error</w:t>
+      </w:r>
+    </w:p>
+    <w:p>
+      <w:pPr>
+        <w:pStyle w:val="TextBody"/>
+        <w:bidi w:val="0"/>
+        <w:spacing w:before="240" w:after="120"/>
+        <w:jc w:val="start"/>
+        <w:rPr/>
+      </w:pPr>
+      <w:r>
+        <w:rPr/>
+        <w:t xml:space="preserve">The http package documentation states that the second parameter of </w:t>
+      </w:r>
+      <w:r>
+        <w:rPr>
+          <w:b/>
+          <w:bCs/>
+        </w:rPr>
+        <w:t>ListenAndServe</w:t>
+      </w:r>
+      <w:r>
+        <w:rPr/>
+        <w:t xml:space="preserve"> function may be </w:t>
+      </w:r>
+      <w:r>
+        <w:rPr>
+          <w:b/>
+          <w:bCs/>
+        </w:rPr>
+        <w:t>nil</w:t>
+      </w:r>
+      <w:r>
+        <w:rPr/>
+        <w:t xml:space="preserve">. In this case, we connect the router functions directly to the </w:t>
+      </w:r>
+      <w:r>
+        <w:rPr>
+          <w:b/>
+          <w:bCs/>
+        </w:rPr>
+        <w:t>http</w:t>
+      </w:r>
+      <w:r>
+        <w:rPr/>
+        <w:t xml:space="preserve"> object:</w:t>
+      </w:r>
+    </w:p>
+    <w:p>
+      <w:pPr>
+        <w:pStyle w:val="TextBody"/>
+        <w:bidi w:val="0"/>
+        <w:spacing w:before="240" w:after="120"/>
+        <w:jc w:val="start"/>
+        <w:rPr/>
+      </w:pPr>
+      <w:r>
+        <w:rPr/>
+      </w:r>
+    </w:p>
+    <w:p>
+      <w:pPr>
+        <w:pStyle w:val="Example"/>
+        <w:rPr/>
+      </w:pPr>
+      <w:r>
+        <w:rPr/>
+        <w:tab/>
+        <w:t>http.HandleFunc("/", getRoot)</w:t>
+      </w:r>
+    </w:p>
+    <w:p>
+      <w:pPr>
+        <w:pStyle w:val="Example"/>
+        <w:rPr/>
+      </w:pPr>
+      <w:r>
+        <w:rPr/>
+        <w:tab/>
+        <w:t>http.HandleFunc("/hello", getHello)</w:t>
+      </w:r>
+    </w:p>
+    <w:p>
+      <w:pPr>
+        <w:pStyle w:val="Example"/>
+        <w:rPr/>
+      </w:pPr>
+      <w:r>
+        <w:rPr/>
+        <w:tab/>
+        <w:t>log.Fatal(http.ListenAndServe(":8080", nil))</w:t>
+      </w:r>
+    </w:p>
+    <w:p>
+      <w:pPr>
+        <w:pStyle w:val="TextBody"/>
+        <w:bidi w:val="0"/>
+        <w:spacing w:before="240" w:after="120"/>
+        <w:jc w:val="start"/>
+        <w:rPr/>
+      </w:pPr>
+      <w:r>
+        <w:rPr/>
+        <w:t xml:space="preserve">The </w:t>
+      </w:r>
+      <w:r>
+        <w:rPr>
+          <w:b/>
+          <w:bCs/>
+        </w:rPr>
+        <w:t>http.ListenAndServeTLS</w:t>
+      </w:r>
+      <w:r>
+        <w:rPr/>
+        <w:t xml:space="preserve"> function is designed for the HTTPS protocol and performs the same functions as http.ListenAndServe: listens on the TCP network address </w:t>
+      </w:r>
+      <w:r>
+        <w:rPr>
+          <w:b/>
+          <w:bCs/>
+        </w:rPr>
+        <w:t>addr</w:t>
+      </w:r>
+      <w:r>
+        <w:rPr/>
+        <w:t xml:space="preserve"> and then calls Serve with </w:t>
+      </w:r>
+      <w:r>
+        <w:rPr>
+          <w:b/>
+          <w:bCs/>
+        </w:rPr>
+        <w:t>handler</w:t>
+      </w:r>
+      <w:r>
+        <w:rPr/>
+        <w:t xml:space="preserve"> to handle requests on incoming connections:</w:t>
+      </w:r>
+    </w:p>
+    <w:p>
+      <w:pPr>
+        <w:pStyle w:val="Example"/>
+        <w:rPr/>
+      </w:pPr>
+      <w:r>
+        <w:rPr/>
+        <w:t>func ListenAndServeTLS(addr, certFile, keyFile string, handler Handler) error</w:t>
+      </w:r>
+    </w:p>
+    <w:p>
+      <w:pPr>
+        <w:pStyle w:val="TextBody"/>
+        <w:bidi w:val="0"/>
+        <w:spacing w:before="240" w:after="120"/>
+        <w:jc w:val="start"/>
+        <w:rPr/>
+      </w:pPr>
+      <w:r>
+        <w:rPr/>
+        <w:t>Parameters:</w:t>
+      </w:r>
+    </w:p>
+    <w:p>
+      <w:pPr>
+        <w:pStyle w:val="TextBody"/>
+        <w:numPr>
+          <w:ilvl w:val="0"/>
+          <w:numId w:val="9"/>
+        </w:numPr>
+        <w:bidi w:val="0"/>
+        <w:spacing w:before="240" w:after="120"/>
+        <w:jc w:val="start"/>
+        <w:rPr/>
+      </w:pPr>
+      <w:r>
+        <w:rPr/>
+      </w:r>
+    </w:p>
+    <w:p>
+      <w:pPr>
+        <w:pStyle w:val="TextBody"/>
+        <w:bidi w:val="0"/>
+        <w:spacing w:before="240" w:after="120"/>
+        <w:jc w:val="start"/>
+        <w:rPr/>
+      </w:pPr>
+      <w:r>
+        <w:rPr/>
+      </w:r>
+    </w:p>
+    <w:p>
+      <w:pPr>
+        <w:pStyle w:val="TextBody"/>
+        <w:bidi w:val="0"/>
+        <w:spacing w:before="240" w:after="120"/>
+        <w:jc w:val="start"/>
+        <w:rPr/>
+      </w:pPr>
+      <w:r>
+        <w:rPr>
+          <w:rStyle w:val="InternetLink"/>
+        </w:rPr>
+        <w:t>https://sathishvj.medium.com/web-handlers-and-middleware-in-golang-2706c2ecfb75</w:t>
+      </w:r>
+    </w:p>
+    <w:p>
+      <w:pPr>
+        <w:pStyle w:val="TextBody"/>
+        <w:bidi w:val="0"/>
+        <w:spacing w:before="240" w:after="120"/>
+        <w:jc w:val="start"/>
+        <w:rPr/>
+      </w:pPr>
+      <w:r>
+        <w:rPr>
+          <w:rStyle w:val="InternetLink"/>
+        </w:rPr>
+        <w:t>https://medium.com/@chrisgregory_83433/chaining-middleware-in-go-918cfbc5644d</w:t>
+      </w:r>
+    </w:p>
+    <w:p>
+      <w:pPr>
+        <w:pStyle w:val="TextBody"/>
+        <w:bidi w:val="0"/>
+        <w:spacing w:before="240" w:after="120"/>
+        <w:jc w:val="start"/>
+        <w:rPr/>
+      </w:pPr>
+      <w:r>
+        <w:rPr>
+          <w:rStyle w:val="InternetLink"/>
+        </w:rPr>
+        <w:t>https://www.digitalocean.com/community/tutorials/how-to-make-an-http-server-in-go</w:t>
+      </w:r>
+    </w:p>
+    <w:p>
+      <w:pPr>
+        <w:pStyle w:val="TextBody"/>
+        <w:bidi w:val="0"/>
+        <w:spacing w:before="240" w:after="120"/>
+        <w:jc w:val="start"/>
+        <w:rPr/>
+      </w:pPr>
+      <w:r>
+        <w:rPr/>
+      </w:r>
+    </w:p>
+    <w:p>
+      <w:pPr>
+        <w:pStyle w:val="Heading2"/>
+        <w:numPr>
+          <w:ilvl w:val="1"/>
+          <w:numId w:val="3"/>
+        </w:numPr>
+        <w:spacing w:before="200" w:after="120"/>
+        <w:rPr/>
+      </w:pPr>
+      <w:r>
+        <w:rPr/>
         <w:t>WEB Components</w:t>
       </w:r>
     </w:p>
@@ -1822,7 +2421,7 @@
         <w:rPr/>
         <w:t xml:space="preserve">The </w:t>
       </w:r>
-      <w:hyperlink r:id="rId2">
+      <w:hyperlink r:id="rId3">
         <w:r>
           <w:rPr>
             <w:rStyle w:val="InternetLink"/>
@@ -1872,7 +2471,7 @@
         <w:rPr/>
         <w:t xml:space="preserve">Defines a new </w:t>
       </w:r>
-      <w:hyperlink r:id="rId3">
+      <w:hyperlink r:id="rId4">
         <w:r>
           <w:rPr>
             <w:rStyle w:val="InternetLink"/>
@@ -2144,7 +2743,7 @@
         <w:rPr/>
         <w:t xml:space="preserve"> interface returns a Promise that resolves when the named element is defined. This interesting example of this function is provided on the </w:t>
       </w:r>
-      <w:hyperlink r:id="rId4">
+      <w:hyperlink r:id="rId5">
         <w:r>
           <w:rPr>
             <w:rStyle w:val="InternetLink"/>
@@ -2540,7 +3139,7 @@
         <w:rPr/>
         <w:t xml:space="preserve">A better example of using parameters is provided in the </w:t>
       </w:r>
-      <w:hyperlink r:id="rId5">
+      <w:hyperlink r:id="rId6">
         <w:r>
           <w:rPr>
             <w:rStyle w:val="InternetLink"/>
@@ -4929,7 +5528,7 @@
         <w:rPr/>
         <w:t xml:space="preserve"> and attach events to that copy. See </w:t>
       </w:r>
-      <w:hyperlink r:id="rId6">
+      <w:hyperlink r:id="rId7">
         <w:r>
           <w:rPr>
             <w:rStyle w:val="InternetLink"/>
@@ -5154,7 +5753,7 @@
                     </pic:cNvPicPr>
                   </pic:nvPicPr>
                   <pic:blipFill>
-                    <a:blip r:embed="rId7"/>
+                    <a:blip r:embed="rId8"/>
                     <a:stretch>
                       <a:fillRect/>
                     </a:stretch>
@@ -5260,7 +5859,7 @@
         </w:rPr>
         <w:t>Image was copied from "</w:t>
       </w:r>
-      <w:hyperlink r:id="rId8">
+      <w:hyperlink r:id="rId9">
         <w:r>
           <w:rPr>
             <w:rStyle w:val="InternetLink"/>
@@ -5745,7 +6344,7 @@
         <w:rPr/>
         <w:t xml:space="preserve">An example of such custom element is presented on </w:t>
       </w:r>
-      <w:hyperlink r:id="rId9">
+      <w:hyperlink r:id="rId10">
         <w:r>
           <w:rPr>
             <w:rStyle w:val="InternetLink"/>
@@ -6771,51 +7370,7 @@
       </w:pPr>
       <w:r>
         <w:rPr/>
-        <w:t>Y</w:t>
-      </w:r>
-      <w:r>
-        <w:rPr/>
-        <w:t xml:space="preserve">ou have to </w:t>
-      </w:r>
-      <w:r>
-        <w:rPr/>
-        <w:t>set correct value</w:t>
-      </w:r>
-      <w:r>
-        <w:rPr/>
-        <w:t xml:space="preserve"> of the this pointer </w:t>
-      </w:r>
-      <w:r>
-        <w:rPr/>
-        <w:t>w</w:t>
-      </w:r>
-      <w:r>
-        <w:rPr/>
-        <w:t xml:space="preserve">hen calling a method inside </w:t>
-      </w:r>
-      <w:r>
-        <w:rPr/>
-        <w:t>of the</w:t>
-      </w:r>
-      <w:r>
-        <w:rPr/>
-        <w:t xml:space="preserve"> object. </w:t>
-      </w:r>
-      <w:r>
-        <w:rPr/>
-        <w:t>U</w:t>
-      </w:r>
-      <w:r>
-        <w:rPr/>
-        <w:t>s</w:t>
-      </w:r>
-      <w:r>
-        <w:rPr/>
-        <w:t>e</w:t>
-      </w:r>
-      <w:r>
-        <w:rPr/>
-        <w:t xml:space="preserve"> a </w:t>
+        <w:t xml:space="preserve">You have to set correct value of the this pointer when calling a method inside of the object. Use a </w:t>
       </w:r>
       <w:r>
         <w:rPr>
@@ -6837,15 +7392,7 @@
       </w:r>
       <w:r>
         <w:rPr/>
-        <w:t xml:space="preserve"> function </w:t>
-      </w:r>
-      <w:r>
-        <w:rPr/>
-        <w:t>for doing that:</w:t>
-      </w:r>
-      <w:r>
-        <w:rPr/>
-        <w:t xml:space="preserve"> </w:t>
+        <w:t xml:space="preserve"> function for doing that: </w:t>
       </w:r>
     </w:p>
     <w:p>
@@ -7106,33 +7653,11 @@
           <w:b/>
           <w:bCs/>
         </w:rPr>
-        <w:t>t</w:t>
-      </w:r>
-      <w:r>
-        <w:rPr>
-          <w:b/>
-          <w:bCs/>
-        </w:rPr>
-        <w:t>h</w:t>
-      </w:r>
-      <w:r>
-        <w:rPr>
-          <w:b/>
-          <w:bCs/>
-        </w:rPr>
-        <w:t>is</w:t>
-      </w:r>
-      <w:r>
-        <w:rPr/>
-        <w:t xml:space="preserve"> pointer</w:t>
-      </w:r>
-      <w:r>
-        <w:rPr/>
-        <w:t xml:space="preserve"> </w:t>
-      </w:r>
-      <w:r>
-        <w:rPr/>
-        <w:t xml:space="preserve">may be changed by </w:t>
+        <w:t>this</w:t>
+      </w:r>
+      <w:r>
+        <w:rPr/>
+        <w:t xml:space="preserve"> pointer may be changed by </w:t>
       </w:r>
       <w:r>
         <w:rPr>
@@ -7143,11 +7668,7 @@
       </w:r>
       <w:r>
         <w:rPr/>
-        <w:t xml:space="preserve"> </w:t>
-      </w:r>
-      <w:r>
-        <w:rPr/>
-        <w:t xml:space="preserve">and </w:t>
+        <w:t xml:space="preserve"> and </w:t>
       </w:r>
       <w:r>
         <w:rPr>
@@ -7158,31 +7679,7 @@
       </w:r>
       <w:r>
         <w:rPr/>
-        <w:t xml:space="preserve"> </w:t>
-      </w:r>
-      <w:r>
-        <w:rPr/>
-        <w:t>function</w:t>
-      </w:r>
-      <w:r>
-        <w:rPr/>
-        <w:t>s</w:t>
-      </w:r>
-      <w:r>
-        <w:rPr/>
-        <w:t xml:space="preserve">. </w:t>
-      </w:r>
-      <w:r>
-        <w:rPr/>
-        <w:t xml:space="preserve">Both </w:t>
-      </w:r>
-      <w:r>
-        <w:rPr/>
-        <w:t xml:space="preserve"> </w:t>
-      </w:r>
-      <w:r>
-        <w:rPr/>
-        <w:t>methods are parts of the function prototype:</w:t>
+        <w:t xml:space="preserve"> functions. Both  methods are parts of the function prototype:</w:t>
       </w:r>
     </w:p>
     <w:p>
@@ -7258,7 +7755,7 @@
         <w:spacing w:before="0" w:after="140"/>
         <w:rPr/>
       </w:pPr>
-      <w:hyperlink r:id="rId10">
+      <w:hyperlink r:id="rId11">
         <w:r>
           <w:rPr>
             <w:rStyle w:val="InternetLink"/>
@@ -7277,7 +7774,7 @@
         <w:spacing w:before="0" w:after="140"/>
         <w:rPr/>
       </w:pPr>
-      <w:hyperlink r:id="rId11">
+      <w:hyperlink r:id="rId12">
         <w:r>
           <w:rPr>
             <w:rStyle w:val="InternetLink"/>
@@ -8361,6 +8858,143 @@
     </w:lvl>
   </w:abstractNum>
   <w:abstractNum w:abstractNumId="9">
+    <w:lvl w:ilvl="0">
+      <w:start w:val="1"/>
+      <w:numFmt w:val="bullet"/>
+      <w:lvlText w:val=""/>
+      <w:lvlJc w:val="start"/>
+      <w:pPr>
+        <w:tabs>
+          <w:tab w:val="num" w:pos="720"/>
+        </w:tabs>
+        <w:ind w:start="720" w:hanging="360"/>
+      </w:pPr>
+      <w:rPr>
+        <w:rFonts w:ascii="Symbol" w:hAnsi="Symbol" w:cs="Symbol" w:hint="default"/>
+      </w:rPr>
+    </w:lvl>
+    <w:lvl w:ilvl="1">
+      <w:start w:val="1"/>
+      <w:numFmt w:val="bullet"/>
+      <w:lvlText w:val="◦"/>
+      <w:lvlJc w:val="start"/>
+      <w:pPr>
+        <w:tabs>
+          <w:tab w:val="num" w:pos="1080"/>
+        </w:tabs>
+        <w:ind w:start="1080" w:hanging="360"/>
+      </w:pPr>
+      <w:rPr>
+        <w:rFonts w:ascii="OpenSymbol" w:hAnsi="OpenSymbol" w:cs="OpenSymbol" w:hint="default"/>
+      </w:rPr>
+    </w:lvl>
+    <w:lvl w:ilvl="2">
+      <w:start w:val="1"/>
+      <w:numFmt w:val="bullet"/>
+      <w:lvlText w:val="▪"/>
+      <w:lvlJc w:val="start"/>
+      <w:pPr>
+        <w:tabs>
+          <w:tab w:val="num" w:pos="1440"/>
+        </w:tabs>
+        <w:ind w:start="1440" w:hanging="360"/>
+      </w:pPr>
+      <w:rPr>
+        <w:rFonts w:ascii="OpenSymbol" w:hAnsi="OpenSymbol" w:cs="OpenSymbol" w:hint="default"/>
+      </w:rPr>
+    </w:lvl>
+    <w:lvl w:ilvl="3">
+      <w:start w:val="1"/>
+      <w:numFmt w:val="bullet"/>
+      <w:lvlText w:val=""/>
+      <w:lvlJc w:val="start"/>
+      <w:pPr>
+        <w:tabs>
+          <w:tab w:val="num" w:pos="1800"/>
+        </w:tabs>
+        <w:ind w:start="1800" w:hanging="360"/>
+      </w:pPr>
+      <w:rPr>
+        <w:rFonts w:ascii="Symbol" w:hAnsi="Symbol" w:cs="Symbol" w:hint="default"/>
+      </w:rPr>
+    </w:lvl>
+    <w:lvl w:ilvl="4">
+      <w:start w:val="1"/>
+      <w:numFmt w:val="bullet"/>
+      <w:lvlText w:val="◦"/>
+      <w:lvlJc w:val="start"/>
+      <w:pPr>
+        <w:tabs>
+          <w:tab w:val="num" w:pos="2160"/>
+        </w:tabs>
+        <w:ind w:start="2160" w:hanging="360"/>
+      </w:pPr>
+      <w:rPr>
+        <w:rFonts w:ascii="OpenSymbol" w:hAnsi="OpenSymbol" w:cs="OpenSymbol" w:hint="default"/>
+      </w:rPr>
+    </w:lvl>
+    <w:lvl w:ilvl="5">
+      <w:start w:val="1"/>
+      <w:numFmt w:val="bullet"/>
+      <w:lvlText w:val="▪"/>
+      <w:lvlJc w:val="start"/>
+      <w:pPr>
+        <w:tabs>
+          <w:tab w:val="num" w:pos="2520"/>
+        </w:tabs>
+        <w:ind w:start="2520" w:hanging="360"/>
+      </w:pPr>
+      <w:rPr>
+        <w:rFonts w:ascii="OpenSymbol" w:hAnsi="OpenSymbol" w:cs="OpenSymbol" w:hint="default"/>
+      </w:rPr>
+    </w:lvl>
+    <w:lvl w:ilvl="6">
+      <w:start w:val="1"/>
+      <w:numFmt w:val="bullet"/>
+      <w:lvlText w:val=""/>
+      <w:lvlJc w:val="start"/>
+      <w:pPr>
+        <w:tabs>
+          <w:tab w:val="num" w:pos="2880"/>
+        </w:tabs>
+        <w:ind w:start="2880" w:hanging="360"/>
+      </w:pPr>
+      <w:rPr>
+        <w:rFonts w:ascii="Symbol" w:hAnsi="Symbol" w:cs="Symbol" w:hint="default"/>
+      </w:rPr>
+    </w:lvl>
+    <w:lvl w:ilvl="7">
+      <w:start w:val="1"/>
+      <w:numFmt w:val="bullet"/>
+      <w:lvlText w:val="◦"/>
+      <w:lvlJc w:val="start"/>
+      <w:pPr>
+        <w:tabs>
+          <w:tab w:val="num" w:pos="3240"/>
+        </w:tabs>
+        <w:ind w:start="3240" w:hanging="360"/>
+      </w:pPr>
+      <w:rPr>
+        <w:rFonts w:ascii="OpenSymbol" w:hAnsi="OpenSymbol" w:cs="OpenSymbol" w:hint="default"/>
+      </w:rPr>
+    </w:lvl>
+    <w:lvl w:ilvl="8">
+      <w:start w:val="1"/>
+      <w:numFmt w:val="bullet"/>
+      <w:lvlText w:val="▪"/>
+      <w:lvlJc w:val="start"/>
+      <w:pPr>
+        <w:tabs>
+          <w:tab w:val="num" w:pos="3600"/>
+        </w:tabs>
+        <w:ind w:start="3600" w:hanging="360"/>
+      </w:pPr>
+      <w:rPr>
+        <w:rFonts w:ascii="OpenSymbol" w:hAnsi="OpenSymbol" w:cs="OpenSymbol" w:hint="default"/>
+      </w:rPr>
+    </w:lvl>
+  </w:abstractNum>
+  <w:abstractNum w:abstractNumId="10">
     <w:lvl w:ilvl="0">
       <w:start w:val="1"/>
       <w:numFmt w:val="none"/>
@@ -8505,6 +9139,9 @@
   </w:num>
   <w:num w:numId="9">
     <w:abstractNumId w:val="9"/>
+  </w:num>
+  <w:num w:numId="10">
+    <w:abstractNumId w:val="10"/>
   </w:num>
 </w:numbering>
 </file>

</xml_diff>